<commit_message>
Modify setup file - remove https access
</commit_message>
<xml_diff>
--- a/AnalizeTasks.docx
+++ b/AnalizeTasks.docx
@@ -15,6 +15,8 @@
           <w:lang w:bidi="fa-IR"/>
         </w:rPr>
       </w:pPr>
+      <w:bookmarkStart w:id="0" w:name="_GoBack"/>
+      <w:bookmarkEnd w:id="0"/>
       <w:r>
         <w:rPr>
           <w:rFonts w:ascii="IRANSans" w:hAnsi="IRANSans" w:cs="IRANSans"/>
@@ -137,6 +139,7 @@
           <w:lang w:bidi="fa-IR"/>
         </w:rPr>
       </w:pPr>
+      <w:proofErr w:type="gramStart"/>
       <w:r>
         <w:rPr>
           <w:rFonts w:ascii="IRANSans" w:hAnsi="IRANSans" w:cs="IRANSans"/>
@@ -150,18 +153,40 @@
       </w:r>
       <w:r>
         <w:rPr>
-          <w:rFonts w:ascii="IRANSans" w:hAnsi="IRANSans" w:cs="IRANSans" w:hint="cs"/>
-          <w:b/>
-          <w:bCs/>
-          <w:sz w:val="24"/>
-          <w:szCs w:val="24"/>
-          <w:rtl/>
+          <w:rFonts w:ascii="IRANSans" w:hAnsi="IRANSans" w:cs="IRANSans"/>
+          <w:b/>
+          <w:bCs/>
+          <w:sz w:val="24"/>
+          <w:szCs w:val="24"/>
           <w:lang w:bidi="fa-IR"/>
         </w:rPr>
         <w:t xml:space="preserve"> </w:t>
       </w:r>
       <w:r>
         <w:rPr>
+          <w:rFonts w:ascii="Segoe UI Symbol" w:hAnsi="Segoe UI Symbol" w:cs="IRANSans"/>
+          <w:b/>
+          <w:bCs/>
+          <w:color w:val="70AD47" w:themeColor="accent6"/>
+          <w:sz w:val="24"/>
+          <w:szCs w:val="24"/>
+          <w:lang w:bidi="fa-IR"/>
+        </w:rPr>
+        <w:t>✅</w:t>
+      </w:r>
+      <w:r>
+        <w:rPr>
+          <w:rFonts w:ascii="Segoe UI Symbol" w:hAnsi="Segoe UI Symbol" w:cs="IRANSans"/>
+          <w:b/>
+          <w:bCs/>
+          <w:sz w:val="24"/>
+          <w:szCs w:val="24"/>
+          <w:lang w:bidi="fa-IR"/>
+        </w:rPr>
+        <w:t xml:space="preserve"> </w:t>
+      </w:r>
+      <w:r>
+        <w:rPr>
           <w:rFonts w:ascii="IRANSans" w:hAnsi="IRANSans" w:cs="IRANSans"/>
           <w:b/>
           <w:bCs/>
@@ -172,6 +197,7 @@
         </w:rPr>
         <w:t>–</w:t>
       </w:r>
+      <w:proofErr w:type="gramEnd"/>
       <w:r>
         <w:rPr>
           <w:rFonts w:ascii="IRANSans" w:hAnsi="IRANSans" w:cs="IRANSans" w:hint="cs"/>
@@ -215,6 +241,40 @@
       </w:r>
       <w:r>
         <w:rPr>
+          <w:rFonts w:ascii="IRANSans" w:hAnsi="IRANSans" w:cs="IRANSans"/>
+          <w:b/>
+          <w:bCs/>
+          <w:sz w:val="24"/>
+          <w:szCs w:val="24"/>
+          <w:lang w:bidi="fa-IR"/>
+        </w:rPr>
+        <w:t xml:space="preserve"> </w:t>
+      </w:r>
+      <w:r>
+        <w:rPr>
+          <w:rFonts w:ascii="Segoe UI Symbol" w:hAnsi="Segoe UI Symbol" w:cs="IRANSans"/>
+          <w:b/>
+          <w:bCs/>
+          <w:color w:val="70AD47" w:themeColor="accent6"/>
+          <w:sz w:val="24"/>
+          <w:szCs w:val="24"/>
+          <w:lang w:bidi="fa-IR"/>
+        </w:rPr>
+        <w:t>✅</w:t>
+      </w:r>
+      <w:r>
+        <w:rPr>
+          <w:rFonts w:ascii="Segoe UI Symbol" w:hAnsi="Segoe UI Symbol" w:cs="IRANSans"/>
+          <w:b/>
+          <w:bCs/>
+          <w:sz w:val="24"/>
+          <w:szCs w:val="24"/>
+          <w:lang w:bidi="fa-IR"/>
+        </w:rPr>
+        <w:t xml:space="preserve"> </w:t>
+      </w:r>
+      <w:r>
+        <w:rPr>
           <w:rFonts w:ascii="IRANSans" w:hAnsi="IRANSans" w:cs="IRANSans" w:hint="cs"/>
           <w:b/>
           <w:bCs/>
@@ -319,6 +379,40 @@
       </w:pPr>
       <w:r>
         <w:rPr>
+          <w:rFonts w:ascii="IRANSans" w:hAnsi="IRANSans" w:cs="IRANSans"/>
+          <w:b/>
+          <w:bCs/>
+          <w:sz w:val="24"/>
+          <w:szCs w:val="24"/>
+          <w:lang w:bidi="fa-IR"/>
+        </w:rPr>
+        <w:t xml:space="preserve"> </w:t>
+      </w:r>
+      <w:r>
+        <w:rPr>
+          <w:rFonts w:ascii="Segoe UI Symbol" w:hAnsi="Segoe UI Symbol" w:cs="IRANSans"/>
+          <w:b/>
+          <w:bCs/>
+          <w:color w:val="70AD47" w:themeColor="accent6"/>
+          <w:sz w:val="24"/>
+          <w:szCs w:val="24"/>
+          <w:lang w:bidi="fa-IR"/>
+        </w:rPr>
+        <w:t>✅</w:t>
+      </w:r>
+      <w:r>
+        <w:rPr>
+          <w:rFonts w:ascii="Segoe UI Symbol" w:hAnsi="Segoe UI Symbol" w:cs="IRANSans"/>
+          <w:b/>
+          <w:bCs/>
+          <w:sz w:val="24"/>
+          <w:szCs w:val="24"/>
+          <w:lang w:bidi="fa-IR"/>
+        </w:rPr>
+        <w:t xml:space="preserve"> </w:t>
+      </w:r>
+      <w:r>
+        <w:rPr>
           <w:rFonts w:ascii="IRANSans" w:hAnsi="IRANSans" w:cs="IRANSans" w:hint="cs"/>
           <w:b/>
           <w:bCs/>
@@ -351,6 +445,17 @@
           <w:lang w:bidi="fa-IR"/>
         </w:rPr>
         <w:t xml:space="preserve"> ها</w:t>
+      </w:r>
+      <w:r>
+        <w:rPr>
+          <w:rFonts w:ascii="IRANSans" w:hAnsi="IRANSans" w:cs="IRANSans"/>
+          <w:b/>
+          <w:bCs/>
+          <w:sz w:val="24"/>
+          <w:szCs w:val="24"/>
+          <w:lang w:bidi="fa-IR"/>
+        </w:rPr>
+        <w:t xml:space="preserve"> </w:t>
       </w:r>
     </w:p>
     <w:p>
@@ -372,6 +477,40 @@
       </w:pPr>
       <w:r>
         <w:rPr>
+          <w:rFonts w:ascii="IRANSans" w:hAnsi="IRANSans" w:cs="IRANSans"/>
+          <w:b/>
+          <w:bCs/>
+          <w:sz w:val="24"/>
+          <w:szCs w:val="24"/>
+          <w:lang w:bidi="fa-IR"/>
+        </w:rPr>
+        <w:t xml:space="preserve"> </w:t>
+      </w:r>
+      <w:r>
+        <w:rPr>
+          <w:rFonts w:ascii="Segoe UI Symbol" w:hAnsi="Segoe UI Symbol" w:cs="IRANSans"/>
+          <w:b/>
+          <w:bCs/>
+          <w:color w:val="70AD47" w:themeColor="accent6"/>
+          <w:sz w:val="24"/>
+          <w:szCs w:val="24"/>
+          <w:lang w:bidi="fa-IR"/>
+        </w:rPr>
+        <w:t>✅</w:t>
+      </w:r>
+      <w:r>
+        <w:rPr>
+          <w:rFonts w:ascii="Segoe UI Symbol" w:hAnsi="Segoe UI Symbol" w:cs="IRANSans"/>
+          <w:b/>
+          <w:bCs/>
+          <w:sz w:val="24"/>
+          <w:szCs w:val="24"/>
+          <w:lang w:bidi="fa-IR"/>
+        </w:rPr>
+        <w:t xml:space="preserve"> </w:t>
+      </w:r>
+      <w:r>
+        <w:rPr>
           <w:rFonts w:ascii="IRANSans" w:hAnsi="IRANSans" w:cs="IRANSans" w:hint="cs"/>
           <w:b/>
           <w:bCs/>
@@ -529,6 +668,40 @@
       </w:pPr>
       <w:r>
         <w:rPr>
+          <w:rFonts w:ascii="IRANSans" w:hAnsi="IRANSans" w:cs="IRANSans"/>
+          <w:b/>
+          <w:bCs/>
+          <w:sz w:val="24"/>
+          <w:szCs w:val="24"/>
+          <w:lang w:bidi="fa-IR"/>
+        </w:rPr>
+        <w:t xml:space="preserve"> </w:t>
+      </w:r>
+      <w:r>
+        <w:rPr>
+          <w:rFonts w:ascii="Segoe UI Symbol" w:hAnsi="Segoe UI Symbol" w:cs="IRANSans"/>
+          <w:b/>
+          <w:bCs/>
+          <w:color w:val="70AD47" w:themeColor="accent6"/>
+          <w:sz w:val="24"/>
+          <w:szCs w:val="24"/>
+          <w:lang w:bidi="fa-IR"/>
+        </w:rPr>
+        <w:t>✅</w:t>
+      </w:r>
+      <w:r>
+        <w:rPr>
+          <w:rFonts w:ascii="Segoe UI Symbol" w:hAnsi="Segoe UI Symbol" w:cs="IRANSans"/>
+          <w:b/>
+          <w:bCs/>
+          <w:sz w:val="24"/>
+          <w:szCs w:val="24"/>
+          <w:lang w:bidi="fa-IR"/>
+        </w:rPr>
+        <w:t xml:space="preserve"> </w:t>
+      </w:r>
+      <w:r>
+        <w:rPr>
           <w:rFonts w:ascii="IRANSans" w:hAnsi="IRANSans" w:cs="IRANSans" w:hint="cs"/>
           <w:b/>
           <w:bCs/>
@@ -559,6 +732,40 @@
       </w:pPr>
       <w:r>
         <w:rPr>
+          <w:rFonts w:ascii="IRANSans" w:hAnsi="IRANSans" w:cs="IRANSans"/>
+          <w:b/>
+          <w:bCs/>
+          <w:sz w:val="24"/>
+          <w:szCs w:val="24"/>
+          <w:lang w:bidi="fa-IR"/>
+        </w:rPr>
+        <w:t xml:space="preserve"> </w:t>
+      </w:r>
+      <w:r>
+        <w:rPr>
+          <w:rFonts w:ascii="Segoe UI Symbol" w:hAnsi="Segoe UI Symbol" w:cs="IRANSans"/>
+          <w:b/>
+          <w:bCs/>
+          <w:color w:val="70AD47" w:themeColor="accent6"/>
+          <w:sz w:val="24"/>
+          <w:szCs w:val="24"/>
+          <w:lang w:bidi="fa-IR"/>
+        </w:rPr>
+        <w:t>✅</w:t>
+      </w:r>
+      <w:r>
+        <w:rPr>
+          <w:rFonts w:ascii="Segoe UI Symbol" w:hAnsi="Segoe UI Symbol" w:cs="IRANSans"/>
+          <w:b/>
+          <w:bCs/>
+          <w:sz w:val="24"/>
+          <w:szCs w:val="24"/>
+          <w:lang w:bidi="fa-IR"/>
+        </w:rPr>
+        <w:t xml:space="preserve"> </w:t>
+      </w:r>
+      <w:r>
+        <w:rPr>
           <w:rFonts w:ascii="IRANSans" w:hAnsi="IRANSans" w:cs="IRANSans" w:hint="cs"/>
           <w:b/>
           <w:bCs/>
@@ -646,8 +853,6 @@
         </w:rPr>
         <w:t>قسمت</w:t>
       </w:r>
-      <w:bookmarkStart w:id="0" w:name="_GoBack"/>
-      <w:bookmarkEnd w:id="0"/>
       <w:r>
         <w:rPr>
           <w:rFonts w:ascii="IRANSans" w:hAnsi="IRANSans" w:cs="IRANSans" w:hint="cs"/>
@@ -680,6 +885,40 @@
       </w:pPr>
       <w:r>
         <w:rPr>
+          <w:rFonts w:ascii="IRANSans" w:hAnsi="IRANSans" w:cs="IRANSans"/>
+          <w:b/>
+          <w:bCs/>
+          <w:sz w:val="24"/>
+          <w:szCs w:val="24"/>
+          <w:lang w:bidi="fa-IR"/>
+        </w:rPr>
+        <w:t xml:space="preserve"> </w:t>
+      </w:r>
+      <w:r>
+        <w:rPr>
+          <w:rFonts w:ascii="Segoe UI Symbol" w:hAnsi="Segoe UI Symbol" w:cs="IRANSans"/>
+          <w:b/>
+          <w:bCs/>
+          <w:color w:val="70AD47" w:themeColor="accent6"/>
+          <w:sz w:val="24"/>
+          <w:szCs w:val="24"/>
+          <w:lang w:bidi="fa-IR"/>
+        </w:rPr>
+        <w:t>✅</w:t>
+      </w:r>
+      <w:r>
+        <w:rPr>
+          <w:rFonts w:ascii="Segoe UI Symbol" w:hAnsi="Segoe UI Symbol" w:cs="IRANSans"/>
+          <w:b/>
+          <w:bCs/>
+          <w:sz w:val="24"/>
+          <w:szCs w:val="24"/>
+          <w:lang w:bidi="fa-IR"/>
+        </w:rPr>
+        <w:t xml:space="preserve"> </w:t>
+      </w:r>
+      <w:r>
+        <w:rPr>
           <w:rFonts w:ascii="IRANSans" w:hAnsi="IRANSans" w:cs="IRANSans" w:hint="cs"/>
           <w:b/>
           <w:bCs/>
@@ -868,6 +1107,40 @@
       </w:pPr>
       <w:r>
         <w:rPr>
+          <w:rFonts w:ascii="IRANSans" w:hAnsi="IRANSans" w:cs="IRANSans"/>
+          <w:b/>
+          <w:bCs/>
+          <w:sz w:val="24"/>
+          <w:szCs w:val="24"/>
+          <w:lang w:bidi="fa-IR"/>
+        </w:rPr>
+        <w:t xml:space="preserve"> </w:t>
+      </w:r>
+      <w:r>
+        <w:rPr>
+          <w:rFonts w:ascii="Segoe UI Symbol" w:hAnsi="Segoe UI Symbol" w:cs="IRANSans"/>
+          <w:b/>
+          <w:bCs/>
+          <w:color w:val="70AD47" w:themeColor="accent6"/>
+          <w:sz w:val="24"/>
+          <w:szCs w:val="24"/>
+          <w:lang w:bidi="fa-IR"/>
+        </w:rPr>
+        <w:t>✅</w:t>
+      </w:r>
+      <w:r>
+        <w:rPr>
+          <w:rFonts w:ascii="Segoe UI Symbol" w:hAnsi="Segoe UI Symbol" w:cs="IRANSans"/>
+          <w:b/>
+          <w:bCs/>
+          <w:sz w:val="24"/>
+          <w:szCs w:val="24"/>
+          <w:lang w:bidi="fa-IR"/>
+        </w:rPr>
+        <w:t xml:space="preserve"> </w:t>
+      </w:r>
+      <w:r>
+        <w:rPr>
           <w:rFonts w:ascii="IRANSans" w:hAnsi="IRANSans" w:cs="IRANSans" w:hint="cs"/>
           <w:b/>
           <w:bCs/>
@@ -998,6 +1271,40 @@
           <w:lang w:bidi="fa-IR"/>
         </w:rPr>
       </w:pPr>
+      <w:r>
+        <w:rPr>
+          <w:rFonts w:ascii="IRANSans" w:hAnsi="IRANSans" w:cs="IRANSans"/>
+          <w:b/>
+          <w:bCs/>
+          <w:sz w:val="24"/>
+          <w:szCs w:val="24"/>
+          <w:lang w:bidi="fa-IR"/>
+        </w:rPr>
+        <w:t xml:space="preserve"> </w:t>
+      </w:r>
+      <w:r>
+        <w:rPr>
+          <w:rFonts w:ascii="Segoe UI Symbol" w:hAnsi="Segoe UI Symbol" w:cs="IRANSans"/>
+          <w:b/>
+          <w:bCs/>
+          <w:color w:val="70AD47" w:themeColor="accent6"/>
+          <w:sz w:val="24"/>
+          <w:szCs w:val="24"/>
+          <w:lang w:bidi="fa-IR"/>
+        </w:rPr>
+        <w:t>✅</w:t>
+      </w:r>
+      <w:r>
+        <w:rPr>
+          <w:rFonts w:ascii="Segoe UI Symbol" w:hAnsi="Segoe UI Symbol" w:cs="IRANSans"/>
+          <w:b/>
+          <w:bCs/>
+          <w:sz w:val="24"/>
+          <w:szCs w:val="24"/>
+          <w:lang w:bidi="fa-IR"/>
+        </w:rPr>
+        <w:t xml:space="preserve"> </w:t>
+      </w:r>
       <w:r>
         <w:rPr>
           <w:rFonts w:ascii="IRANSans" w:hAnsi="IRANSans" w:cs="IRANSans" w:hint="cs"/>

</xml_diff>

<commit_message>
Add custom element option setting Update items option for the  SelectElement, CheckboxElement and RadioElement
</commit_message>
<xml_diff>
--- a/AnalizeTasks.docx
+++ b/AnalizeTasks.docx
@@ -1330,40 +1330,12 @@
           <w:bCs/>
           <w:sz w:val="24"/>
           <w:szCs w:val="24"/>
-          <w:lang w:bidi="fa-IR"/>
-        </w:rPr>
-      </w:pPr>
-      <w:r>
-        <w:rPr>
-          <w:rFonts w:ascii="IRANSans" w:hAnsi="IRANSans" w:cs="IRANSans" w:hint="cs"/>
-          <w:b/>
-          <w:bCs/>
-          <w:sz w:val="24"/>
-          <w:szCs w:val="24"/>
-          <w:rtl/>
-          <w:lang w:bidi="fa-IR"/>
-        </w:rPr>
-        <w:t>مدیریت منطق وضعیت اجباری فیلد</w:t>
-      </w:r>
-    </w:p>
-    <w:p>
-      <w:pPr>
-        <w:pStyle w:val="ListParagraph"/>
-        <w:numPr>
-          <w:ilvl w:val="2"/>
-          <w:numId w:val="5"/>
-        </w:numPr>
-        <w:bidi/>
-        <w:rPr>
-          <w:rFonts w:ascii="IRANSans" w:hAnsi="IRANSans" w:cs="IRANSans"/>
-          <w:b/>
-          <w:bCs/>
-          <w:sz w:val="24"/>
-          <w:szCs w:val="24"/>
-          <w:rtl/>
-          <w:lang w:bidi="fa-IR"/>
-        </w:rPr>
-      </w:pPr>
+          <w:rtl/>
+          <w:lang w:bidi="fa-IR"/>
+        </w:rPr>
+      </w:pPr>
+      <w:bookmarkStart w:id="0" w:name="_GoBack"/>
+      <w:bookmarkEnd w:id="0"/>
       <w:r>
         <w:rPr>
           <w:rFonts w:ascii="IRANSans" w:hAnsi="IRANSans" w:cs="IRANSans" w:hint="cs"/>
@@ -1749,20 +1721,7 @@
           <w:szCs w:val="24"/>
           <w:lang w:bidi="fa-IR"/>
         </w:rPr>
-        <w:t>View Form Table</w:t>
-      </w:r>
-      <w:bookmarkStart w:id="0" w:name="_GoBack"/>
-      <w:bookmarkEnd w:id="0"/>
-      <w:r>
-        <w:rPr>
-          <w:rFonts w:ascii="IRANSans" w:hAnsi="IRANSans" w:cs="IRANSans"/>
-          <w:b/>
-          <w:bCs/>
-          <w:sz w:val="24"/>
-          <w:szCs w:val="24"/>
-          <w:lang w:bidi="fa-IR"/>
-        </w:rPr>
-        <w:t xml:space="preserve"> Data</w:t>
+        <w:t>View Form Table Data</w:t>
       </w:r>
     </w:p>
     <w:p>

</xml_diff>